<commit_message>
about us page en onderzoek aan autisme
</commit_message>
<xml_diff>
--- a/autisme onderzoek.docx
+++ b/autisme onderzoek.docx
@@ -33,7 +33,13 @@
         <w:t>informatie- en prikkelverwerking</w:t>
       </w:r>
       <w:r>
-        <w:t xml:space="preserve"> bij een kind en volwassene belemmert.</w:t>
+        <w:t xml:space="preserve"> bij een </w:t>
+      </w:r>
+      <w:r>
+        <w:t>persoon</w:t>
+      </w:r>
+      <w:r>
+        <w:t xml:space="preserve"> belemmert.</w:t>
       </w:r>
       <w:r>
         <w:t xml:space="preserve"> </w:t>
@@ -42,7 +48,10 @@
         <w:t xml:space="preserve">Daarnaast vinden </w:t>
       </w:r>
       <w:r>
-        <w:t>Kinderen met autisme het soms lastig om contact te leggen of te communiceren met andere mensen.</w:t>
+        <w:t>personen</w:t>
+      </w:r>
+      <w:r>
+        <w:t xml:space="preserve"> met autisme het soms lastig om contact te leggen of te communiceren met andere mensen.</w:t>
       </w:r>
     </w:p>
     <w:p>
@@ -88,10 +97,15 @@
         <w:tab/>
       </w:r>
     </w:p>
-    <w:p/>
-    <w:p>
-      <w:r>
-        <w:t xml:space="preserve">2.problemen in </w:t>
+    <w:p>
+      <w:r>
+        <w:t>2.</w:t>
+      </w:r>
+      <w:r>
+        <w:t xml:space="preserve"> P</w:t>
+      </w:r>
+      <w:r>
+        <w:t xml:space="preserve">roblemen in </w:t>
       </w:r>
       <w:r>
         <w:t>communicatie:</w:t>
@@ -104,7 +118,13 @@
     </w:p>
     <w:p>
       <w:r>
-        <w:t>-wordt vaak verwacht dat zij hun communicatiestijl veranderen voor de andere.</w:t>
+        <w:t>-wordt vaak verwacht dat zij hun communicatiestijl veranderen voor de andere</w:t>
+      </w:r>
+      <w:r>
+        <w:t>n</w:t>
+      </w:r>
+      <w:r>
+        <w:t>.</w:t>
       </w:r>
     </w:p>
     <w:p/>
@@ -118,10 +138,11 @@
       <w:r>
         <w:t xml:space="preserve">Ander (afwijkend) gedrag en </w:t>
       </w:r>
-    </w:p>
-    <w:p>
-      <w:r>
-        <w:t>Beperkte</w:t>
+      <w:r>
+        <w:t>b</w:t>
+      </w:r>
+      <w:r>
+        <w:t>eperkte</w:t>
       </w:r>
       <w:r>
         <w:t xml:space="preserve"> interesses/belangstelling</w:t>
@@ -141,11 +162,9 @@
       <w:r>
         <w:t xml:space="preserve">-overmatige gerichtheid op hun eigen interesses en minder </w:t>
       </w:r>
-      <w:proofErr w:type="spellStart"/>
-      <w:r>
-        <w:t>geïntresseerd</w:t>
-      </w:r>
-      <w:proofErr w:type="spellEnd"/>
+      <w:r>
+        <w:t>geïnteresseerd</w:t>
+      </w:r>
       <w:r>
         <w:t xml:space="preserve"> zijn in andere onderwerpen.</w:t>
       </w:r>
@@ -153,17 +172,7 @@
     <w:p/>
     <w:p>
       <w:r>
-        <w:t xml:space="preserve">Hoe kan ik het best omgaan met een persoon </w:t>
-      </w:r>
-    </w:p>
-    <w:p>
-      <w:proofErr w:type="gramStart"/>
-      <w:r>
-        <w:t>die</w:t>
-      </w:r>
-      <w:proofErr w:type="gramEnd"/>
-      <w:r>
-        <w:t xml:space="preserve"> Autisme heeft?</w:t>
+        <w:t>Hoe kan ik het best omgaan met een persoon die Autisme heeft?</w:t>
       </w:r>
     </w:p>
     <w:p>
@@ -178,20 +187,49 @@
     </w:p>
     <w:p>
       <w:r>
-        <w:t xml:space="preserve">-vermijd </w:t>
-      </w:r>
-      <w:proofErr w:type="gramStart"/>
-      <w:r>
-        <w:t>beeldspraak( anders</w:t>
-      </w:r>
-      <w:proofErr w:type="gramEnd"/>
-      <w:r>
-        <w:t xml:space="preserve"> is er kans dat ze het te letterlijk gaan nemen.)</w:t>
+        <w:t>-vermijd beeldspraak</w:t>
+      </w:r>
+      <w:r>
+        <w:t xml:space="preserve"> </w:t>
+      </w:r>
+      <w:r>
+        <w:t>(anders is er kans dat ze het te letterlijk gaan nemen)</w:t>
       </w:r>
     </w:p>
     <w:p>
       <w:r>
         <w:t>-kijk uit met grapjes die worden vaak niet begrepen of verkeerd begrepen.</w:t>
+      </w:r>
+    </w:p>
+    <w:p/>
+    <w:p/>
+    <w:p/>
+    <w:p/>
+    <w:p/>
+    <w:p/>
+    <w:p/>
+    <w:p/>
+    <w:p/>
+    <w:p/>
+    <w:p/>
+    <w:p/>
+    <w:p/>
+    <w:p/>
+    <w:p/>
+    <w:p/>
+    <w:p/>
+    <w:p/>
+    <w:p>
+      <w:r>
+        <w:lastRenderedPageBreak/>
+        <w:t>Wat is een persoonlijkheidsstoornis?</w:t>
+      </w:r>
+    </w:p>
+    <w:p/>
+    <w:p/>
+    <w:p>
+      <w:r>
+        <w:t>Wat zijn de kenmerken?</w:t>
       </w:r>
     </w:p>
     <w:p/>

</xml_diff>